<commit_message>
Questoes de 3 a 5 adicionadas
</commit_message>
<xml_diff>
--- a/local/atividade em grupo/git.docx
+++ b/local/atividade em grupo/git.docx
@@ -10,29 +10,43 @@
           <w:numId w:val="1"/>
         </w:numPr>
       </w:pPr>
-      <w:bookmarkStart w:id="0" w:name="_GoBack"/>
-      <w:bookmarkEnd w:id="0"/>
       <w:r>
         <w:t xml:space="preserve"> </w:t>
       </w:r>
       <w:r>
-        <w:t xml:space="preserve">Usamos e-mail, Skype, </w:t>
+        <w:t xml:space="preserve">Usamos </w:t>
+      </w:r>
+      <w:r>
+        <w:t>a internet para se comunicar. (</w:t>
       </w:r>
       <w:proofErr w:type="spellStart"/>
-      <w:r>
-        <w:t>twitter</w:t>
+      <w:proofErr w:type="gramStart"/>
+      <w:r>
+        <w:t>WhatsApp</w:t>
       </w:r>
       <w:proofErr w:type="spellEnd"/>
+      <w:proofErr w:type="gramEnd"/>
       <w:r>
         <w:t xml:space="preserve">, </w:t>
       </w:r>
       <w:proofErr w:type="spellStart"/>
       <w:r>
-        <w:t>You</w:t>
+        <w:t>Facebook</w:t>
       </w:r>
       <w:proofErr w:type="spellEnd"/>
       <w:r>
-        <w:t xml:space="preserve"> tube, redes sociais, e outras. Todas elas estão relacionadas com o uso da tecnologia. </w:t>
+        <w:t xml:space="preserve">, </w:t>
+      </w:r>
+      <w:proofErr w:type="spellStart"/>
+      <w:r>
+        <w:t>Instagram</w:t>
+      </w:r>
+      <w:proofErr w:type="spellEnd"/>
+      <w:r>
+        <w:t xml:space="preserve">, e-mail, etc.)Todas elas </w:t>
+      </w:r>
+      <w:r>
+        <w:t>estão relacionadas com o uso da tecnologia.</w:t>
       </w:r>
     </w:p>
     <w:p>
@@ -44,20 +58,84 @@
         </w:numPr>
       </w:pPr>
       <w:r>
-        <w:t xml:space="preserve">Com os benefícios da tecnologia </w:t>
-      </w:r>
-      <w:r>
-        <w:t>nos dias atuais é possível realizar</w:t>
-      </w:r>
-      <w:r>
-        <w:t xml:space="preserve"> uma porção de coisas de formas</w:t>
-      </w:r>
-      <w:r>
-        <w:t xml:space="preserve"> eficiente</w:t>
-      </w:r>
-      <w:r>
-        <w:t>. A informação é uma ferramenta muito utilizada no cotidiano das pessoas de varias maneiras</w:t>
-      </w:r>
+        <w:t xml:space="preserve">A informática trouxe vários benefícios para a vida </w:t>
+      </w:r>
+      <w:r>
+        <w:t>das pessoas, como: Se comunicar de forma rápida e prática, realizar compras, e</w:t>
+      </w:r>
+      <w:r>
+        <w:t>ncontrar entretenimento</w:t>
+      </w:r>
+      <w:r>
+        <w:t>, obtiver conhecimentos</w:t>
+      </w:r>
+      <w:r>
+        <w:t>, etc.</w:t>
+      </w:r>
+    </w:p>
+    <w:p>
+      <w:pPr>
+        <w:pStyle w:val="PargrafodaLista"/>
+        <w:numPr>
+          <w:ilvl w:val="0"/>
+          <w:numId w:val="1"/>
+        </w:numPr>
+      </w:pPr>
+      <w:r>
+        <w:t>A informática trouxe novas profissões, cursos de especializações online, ela trás informações que podem ajudar no mercado de trabalho, entre outras.</w:t>
+      </w:r>
+    </w:p>
+    <w:p>
+      <w:pPr>
+        <w:pStyle w:val="PargrafodaLista"/>
+        <w:numPr>
+          <w:ilvl w:val="0"/>
+          <w:numId w:val="1"/>
+        </w:numPr>
+      </w:pPr>
+      <w:r>
+        <w:t>Especialista em Marketing Digital</w:t>
+      </w:r>
+      <w:r>
+        <w:t xml:space="preserve">, </w:t>
+      </w:r>
+      <w:r>
+        <w:t>Gestor de Mídia Social</w:t>
+      </w:r>
+      <w:r>
+        <w:t>,</w:t>
+      </w:r>
+      <w:r>
+        <w:t xml:space="preserve"> </w:t>
+      </w:r>
+      <w:r>
+        <w:t>Especialista em SEO</w:t>
+      </w:r>
+      <w:r>
+        <w:t xml:space="preserve">, </w:t>
+      </w:r>
+      <w:r>
+        <w:t xml:space="preserve">Designer de </w:t>
+      </w:r>
+      <w:proofErr w:type="spellStart"/>
+      <w:r>
+        <w:t>App</w:t>
+      </w:r>
+      <w:proofErr w:type="spellEnd"/>
+      <w:r>
+        <w:t>, etc.</w:t>
+      </w:r>
+    </w:p>
+    <w:p>
+      <w:pPr>
+        <w:pStyle w:val="PargrafodaLista"/>
+        <w:numPr>
+          <w:ilvl w:val="0"/>
+          <w:numId w:val="1"/>
+        </w:numPr>
+      </w:pPr>
+      <w:bookmarkStart w:id="0" w:name="_GoBack"/>
+      <w:bookmarkEnd w:id="0"/>
     </w:p>
     <w:sectPr>
       <w:pgSz w:w="11906" w:h="16838"/>

</xml_diff>

<commit_message>
Resto das questoes e editei o texto
</commit_message>
<xml_diff>
--- a/local/atividade em grupo/git.docx
+++ b/local/atividade em grupo/git.docx
@@ -9,45 +9,84 @@
           <w:ilvl w:val="0"/>
           <w:numId w:val="1"/>
         </w:numPr>
-      </w:pPr>
-      <w:r>
+        <w:rPr>
+          <w:rFonts w:ascii="Arial" w:hAnsi="Arial" w:cs="Arial"/>
+          <w:sz w:val="24"/>
+        </w:rPr>
+      </w:pPr>
+      <w:r>
+        <w:rPr>
+          <w:rFonts w:ascii="Arial" w:hAnsi="Arial" w:cs="Arial"/>
+          <w:sz w:val="24"/>
+        </w:rPr>
         <w:t xml:space="preserve"> </w:t>
       </w:r>
       <w:r>
+        <w:rPr>
+          <w:rFonts w:ascii="Arial" w:hAnsi="Arial" w:cs="Arial"/>
+          <w:sz w:val="24"/>
+        </w:rPr>
         <w:t xml:space="preserve">Usamos </w:t>
       </w:r>
       <w:r>
+        <w:rPr>
+          <w:rFonts w:ascii="Arial" w:hAnsi="Arial" w:cs="Arial"/>
+          <w:sz w:val="24"/>
+        </w:rPr>
         <w:t>a internet para se comunicar. (</w:t>
       </w:r>
       <w:proofErr w:type="spellStart"/>
       <w:proofErr w:type="gramStart"/>
       <w:r>
+        <w:rPr>
+          <w:rFonts w:ascii="Arial" w:hAnsi="Arial" w:cs="Arial"/>
+          <w:sz w:val="24"/>
+        </w:rPr>
         <w:t>WhatsApp</w:t>
       </w:r>
       <w:proofErr w:type="spellEnd"/>
       <w:proofErr w:type="gramEnd"/>
       <w:r>
+        <w:rPr>
+          <w:rFonts w:ascii="Arial" w:hAnsi="Arial" w:cs="Arial"/>
+          <w:sz w:val="24"/>
+        </w:rPr>
         <w:t xml:space="preserve">, </w:t>
       </w:r>
       <w:proofErr w:type="spellStart"/>
       <w:r>
+        <w:rPr>
+          <w:rFonts w:ascii="Arial" w:hAnsi="Arial" w:cs="Arial"/>
+          <w:sz w:val="24"/>
+        </w:rPr>
         <w:t>Facebook</w:t>
       </w:r>
       <w:proofErr w:type="spellEnd"/>
       <w:r>
+        <w:rPr>
+          <w:rFonts w:ascii="Arial" w:hAnsi="Arial" w:cs="Arial"/>
+          <w:sz w:val="24"/>
+        </w:rPr>
         <w:t xml:space="preserve">, </w:t>
       </w:r>
       <w:proofErr w:type="spellStart"/>
       <w:r>
+        <w:rPr>
+          <w:rFonts w:ascii="Arial" w:hAnsi="Arial" w:cs="Arial"/>
+          <w:sz w:val="24"/>
+        </w:rPr>
         <w:t>Instagram</w:t>
       </w:r>
       <w:proofErr w:type="spellEnd"/>
       <w:r>
-        <w:t xml:space="preserve">, e-mail, etc.)Todas elas </w:t>
-      </w:r>
-      <w:r>
-        <w:t>estão relacionadas com o uso da tecnologia.</w:t>
-      </w:r>
+        <w:rPr>
+          <w:rFonts w:ascii="Arial" w:hAnsi="Arial" w:cs="Arial"/>
+          <w:sz w:val="24"/>
+        </w:rPr>
+        <w:t>, e-mail, etc.)Todas elas estão relacionadas com o uso da tecnologia.</w:t>
+      </w:r>
+      <w:bookmarkStart w:id="0" w:name="_GoBack"/>
+      <w:bookmarkEnd w:id="0"/>
     </w:p>
     <w:p>
       <w:pPr>
@@ -56,21 +95,24 @@
           <w:ilvl w:val="0"/>
           <w:numId w:val="1"/>
         </w:numPr>
-      </w:pPr>
-      <w:r>
+        <w:rPr>
+          <w:rFonts w:ascii="Arial" w:hAnsi="Arial" w:cs="Arial"/>
+          <w:sz w:val="24"/>
+        </w:rPr>
+      </w:pPr>
+      <w:r>
+        <w:rPr>
+          <w:rFonts w:ascii="Arial" w:hAnsi="Arial" w:cs="Arial"/>
+          <w:sz w:val="24"/>
+        </w:rPr>
         <w:t xml:space="preserve">A informática trouxe vários benefícios para a vida </w:t>
       </w:r>
       <w:r>
-        <w:t>das pessoas, como: Se comunicar de forma rápida e prática, realizar compras, e</w:t>
-      </w:r>
-      <w:r>
-        <w:t>ncontrar entretenimento</w:t>
-      </w:r>
-      <w:r>
-        <w:t>, obtiver conhecimentos</w:t>
-      </w:r>
-      <w:r>
-        <w:t>, etc.</w:t>
+        <w:rPr>
+          <w:rFonts w:ascii="Arial" w:hAnsi="Arial" w:cs="Arial"/>
+          <w:sz w:val="24"/>
+        </w:rPr>
+        <w:t>das pessoas, como: Se comunicar de forma rápida e prática, realizar compras, encontrar entretenimento, obtiver conhecimentos, etc.</w:t>
       </w:r>
     </w:p>
     <w:p>
@@ -80,8 +122,16 @@
           <w:ilvl w:val="0"/>
           <w:numId w:val="1"/>
         </w:numPr>
-      </w:pPr>
-      <w:r>
+        <w:rPr>
+          <w:rFonts w:ascii="Arial" w:hAnsi="Arial" w:cs="Arial"/>
+          <w:sz w:val="24"/>
+        </w:rPr>
+      </w:pPr>
+      <w:r>
+        <w:rPr>
+          <w:rFonts w:ascii="Arial" w:hAnsi="Arial" w:cs="Arial"/>
+          <w:sz w:val="24"/>
+        </w:rPr>
         <w:t>A informática trouxe novas profissões, cursos de especializações online, ela trás informações que podem ajudar no mercado de trabalho, entre outras.</w:t>
       </w:r>
     </w:p>
@@ -92,37 +142,39 @@
           <w:ilvl w:val="0"/>
           <w:numId w:val="1"/>
         </w:numPr>
-      </w:pPr>
-      <w:r>
-        <w:t>Especialista em Marketing Digital</w:t>
-      </w:r>
-      <w:r>
-        <w:t xml:space="preserve">, </w:t>
-      </w:r>
-      <w:r>
-        <w:t>Gestor de Mídia Social</w:t>
-      </w:r>
-      <w:r>
-        <w:t>,</w:t>
-      </w:r>
-      <w:r>
-        <w:t xml:space="preserve"> </w:t>
-      </w:r>
-      <w:r>
-        <w:t>Especialista em SEO</w:t>
-      </w:r>
-      <w:r>
-        <w:t xml:space="preserve">, </w:t>
-      </w:r>
-      <w:r>
-        <w:t xml:space="preserve">Designer de </w:t>
+        <w:rPr>
+          <w:rFonts w:ascii="Arial" w:hAnsi="Arial" w:cs="Arial"/>
+          <w:sz w:val="24"/>
+        </w:rPr>
+      </w:pPr>
+      <w:r>
+        <w:rPr>
+          <w:rFonts w:ascii="Arial" w:hAnsi="Arial" w:cs="Arial"/>
+          <w:sz w:val="24"/>
+        </w:rPr>
+        <w:t>Especialista em Marketing Digital, Gestor de Mídia Social,</w:t>
+      </w:r>
+      <w:r>
+        <w:rPr>
+          <w:rFonts w:ascii="Arial" w:hAnsi="Arial" w:cs="Arial"/>
+          <w:sz w:val="24"/>
+        </w:rPr>
+        <w:t xml:space="preserve"> Especialista em SEO, Designer de </w:t>
       </w:r>
       <w:proofErr w:type="spellStart"/>
       <w:r>
+        <w:rPr>
+          <w:rFonts w:ascii="Arial" w:hAnsi="Arial" w:cs="Arial"/>
+          <w:sz w:val="24"/>
+        </w:rPr>
         <w:t>App</w:t>
       </w:r>
       <w:proofErr w:type="spellEnd"/>
       <w:r>
+        <w:rPr>
+          <w:rFonts w:ascii="Arial" w:hAnsi="Arial" w:cs="Arial"/>
+          <w:sz w:val="24"/>
+        </w:rPr>
         <w:t>, etc.</w:t>
       </w:r>
     </w:p>
@@ -133,9 +185,317 @@
           <w:ilvl w:val="0"/>
           <w:numId w:val="1"/>
         </w:numPr>
-      </w:pPr>
-      <w:bookmarkStart w:id="0" w:name="_GoBack"/>
-      <w:bookmarkEnd w:id="0"/>
+        <w:rPr>
+          <w:rFonts w:ascii="Arial" w:hAnsi="Arial" w:cs="Arial"/>
+          <w:sz w:val="24"/>
+        </w:rPr>
+      </w:pPr>
+      <w:r>
+        <w:rPr>
+          <w:rFonts w:ascii="Arial" w:hAnsi="Arial" w:cs="Arial"/>
+          <w:sz w:val="24"/>
+        </w:rPr>
+        <w:t xml:space="preserve">Não. O computador nos dias de hoje é praticamente </w:t>
+      </w:r>
+      <w:proofErr w:type="gramStart"/>
+      <w:r>
+        <w:rPr>
+          <w:rFonts w:ascii="Arial" w:hAnsi="Arial" w:cs="Arial"/>
+          <w:sz w:val="24"/>
+        </w:rPr>
+        <w:t>indispensável ,</w:t>
+      </w:r>
+      <w:proofErr w:type="gramEnd"/>
+      <w:r>
+        <w:rPr>
+          <w:rFonts w:ascii="Arial" w:hAnsi="Arial" w:cs="Arial"/>
+          <w:sz w:val="24"/>
+        </w:rPr>
+        <w:t xml:space="preserve"> pois com ele é possível fazer inúmeras operações em questão de segundos. Ele é útil na educação, medicina, indústrias, bibliotecas, pesquisas entre outras.</w:t>
+      </w:r>
+    </w:p>
+    <w:p>
+      <w:pPr>
+        <w:pStyle w:val="PargrafodaLista"/>
+        <w:numPr>
+          <w:ilvl w:val="0"/>
+          <w:numId w:val="1"/>
+        </w:numPr>
+        <w:rPr>
+          <w:rFonts w:ascii="Arial" w:hAnsi="Arial" w:cs="Arial"/>
+          <w:sz w:val="24"/>
+        </w:rPr>
+      </w:pPr>
+      <w:r>
+        <w:rPr>
+          <w:rFonts w:ascii="Arial" w:hAnsi="Arial" w:cs="Arial"/>
+          <w:sz w:val="24"/>
+        </w:rPr>
+        <w:t xml:space="preserve">Sabemos bem que a </w:t>
+      </w:r>
+      <w:r>
+        <w:rPr>
+          <w:rFonts w:ascii="Arial" w:hAnsi="Arial" w:cs="Arial"/>
+          <w:sz w:val="24"/>
+        </w:rPr>
+        <w:t>internet</w:t>
+      </w:r>
+      <w:r>
+        <w:rPr>
+          <w:rFonts w:ascii="Arial" w:hAnsi="Arial" w:cs="Arial"/>
+          <w:sz w:val="24"/>
+        </w:rPr>
+        <w:t xml:space="preserve"> é o meio de comunicação muito utilizado por várias pessoas</w:t>
+      </w:r>
+      <w:proofErr w:type="gramStart"/>
+      <w:r>
+        <w:rPr>
+          <w:rFonts w:ascii="Arial" w:hAnsi="Arial" w:cs="Arial"/>
+          <w:sz w:val="24"/>
+        </w:rPr>
+        <w:t xml:space="preserve">  </w:t>
+      </w:r>
+      <w:proofErr w:type="gramEnd"/>
+      <w:r>
+        <w:rPr>
+          <w:rFonts w:ascii="Arial" w:hAnsi="Arial" w:cs="Arial"/>
+          <w:sz w:val="24"/>
+        </w:rPr>
+        <w:t xml:space="preserve">de vários países tanto para saber notícias de todo mundo ou ate mesmo para </w:t>
+      </w:r>
+      <w:r>
+        <w:rPr>
+          <w:rFonts w:ascii="Arial" w:hAnsi="Arial" w:cs="Arial"/>
+          <w:sz w:val="24"/>
+        </w:rPr>
+        <w:t>mexer</w:t>
+      </w:r>
+      <w:r>
+        <w:rPr>
+          <w:rFonts w:ascii="Arial" w:hAnsi="Arial" w:cs="Arial"/>
+          <w:sz w:val="24"/>
+        </w:rPr>
+        <w:t xml:space="preserve"> mexer nas redes sociais que hoje em dia é praticamente impossível alguém não ter ligação com esses meios.</w:t>
+      </w:r>
+    </w:p>
+    <w:p>
+      <w:pPr>
+        <w:pStyle w:val="PargrafodaLista"/>
+        <w:rPr>
+          <w:rFonts w:ascii="Arial" w:hAnsi="Arial" w:cs="Arial"/>
+          <w:sz w:val="24"/>
+        </w:rPr>
+      </w:pPr>
+      <w:r>
+        <w:rPr>
+          <w:rFonts w:ascii="Arial" w:hAnsi="Arial" w:cs="Arial"/>
+          <w:sz w:val="24"/>
+        </w:rPr>
+        <w:t>Parar para pensar em como seria a vida das pessoas sem essa "felicidade" é bem difícil</w:t>
+      </w:r>
+      <w:proofErr w:type="gramStart"/>
+      <w:r>
+        <w:rPr>
+          <w:rFonts w:ascii="Arial" w:hAnsi="Arial" w:cs="Arial"/>
+          <w:sz w:val="24"/>
+        </w:rPr>
+        <w:t xml:space="preserve"> pois</w:t>
+      </w:r>
+      <w:proofErr w:type="gramEnd"/>
+      <w:r>
+        <w:rPr>
+          <w:rFonts w:ascii="Arial" w:hAnsi="Arial" w:cs="Arial"/>
+          <w:sz w:val="24"/>
+        </w:rPr>
+        <w:t xml:space="preserve"> faz parte do dia a dia de todos os brasileiros, só que pensando bem se não existirem esse tipo de coisas diminuiriam casos como Cyber </w:t>
+      </w:r>
+      <w:proofErr w:type="spellStart"/>
+      <w:r>
+        <w:rPr>
+          <w:rFonts w:ascii="Arial" w:hAnsi="Arial" w:cs="Arial"/>
+          <w:sz w:val="24"/>
+        </w:rPr>
+        <w:t>bullying</w:t>
+      </w:r>
+      <w:proofErr w:type="spellEnd"/>
+      <w:r>
+        <w:rPr>
+          <w:rFonts w:ascii="Arial" w:hAnsi="Arial" w:cs="Arial"/>
+          <w:sz w:val="24"/>
+        </w:rPr>
+        <w:t xml:space="preserve"> por exemplo </w:t>
+      </w:r>
+    </w:p>
+    <w:p>
+      <w:pPr>
+        <w:pStyle w:val="PargrafodaLista"/>
+        <w:rPr>
+          <w:rFonts w:ascii="Arial" w:hAnsi="Arial" w:cs="Arial"/>
+          <w:sz w:val="24"/>
+        </w:rPr>
+      </w:pPr>
+      <w:r>
+        <w:rPr>
+          <w:rFonts w:ascii="Arial" w:hAnsi="Arial" w:cs="Arial"/>
+          <w:sz w:val="24"/>
+        </w:rPr>
+        <w:t>Mas também prejudicaram familiares que moram em outro país e se co</w:t>
+      </w:r>
+      <w:r>
+        <w:rPr>
+          <w:rFonts w:ascii="Arial" w:hAnsi="Arial" w:cs="Arial"/>
+          <w:sz w:val="24"/>
+        </w:rPr>
+        <w:t xml:space="preserve">municam usando meios como </w:t>
+      </w:r>
+      <w:proofErr w:type="spellStart"/>
+      <w:proofErr w:type="gramStart"/>
+      <w:r>
+        <w:rPr>
+          <w:rFonts w:ascii="Arial" w:hAnsi="Arial" w:cs="Arial"/>
+          <w:sz w:val="24"/>
+        </w:rPr>
+        <w:t>WhatsA</w:t>
+      </w:r>
+      <w:r>
+        <w:rPr>
+          <w:rFonts w:ascii="Arial" w:hAnsi="Arial" w:cs="Arial"/>
+          <w:sz w:val="24"/>
+        </w:rPr>
+        <w:t>pp</w:t>
+      </w:r>
+      <w:proofErr w:type="spellEnd"/>
+      <w:proofErr w:type="gramEnd"/>
+      <w:r>
+        <w:rPr>
+          <w:rFonts w:ascii="Arial" w:hAnsi="Arial" w:cs="Arial"/>
+          <w:sz w:val="24"/>
+        </w:rPr>
+        <w:t xml:space="preserve"> .</w:t>
+      </w:r>
+    </w:p>
+    <w:p>
+      <w:pPr>
+        <w:pStyle w:val="PargrafodaLista"/>
+        <w:rPr>
+          <w:rFonts w:ascii="Arial" w:hAnsi="Arial" w:cs="Arial"/>
+          <w:sz w:val="24"/>
+        </w:rPr>
+      </w:pPr>
+      <w:r>
+        <w:rPr>
+          <w:rFonts w:ascii="Arial" w:hAnsi="Arial" w:cs="Arial"/>
+          <w:sz w:val="24"/>
+        </w:rPr>
+        <w:t>Então se a internet</w:t>
+      </w:r>
+      <w:r>
+        <w:rPr>
+          <w:rFonts w:ascii="Arial" w:hAnsi="Arial" w:cs="Arial"/>
+          <w:sz w:val="24"/>
+        </w:rPr>
+        <w:t xml:space="preserve"> </w:t>
+      </w:r>
+      <w:r>
+        <w:rPr>
+          <w:rFonts w:ascii="Arial" w:hAnsi="Arial" w:cs="Arial"/>
+          <w:sz w:val="24"/>
+        </w:rPr>
+        <w:t xml:space="preserve">não existisse prejudicaria alguns e beneficiaria </w:t>
+      </w:r>
+      <w:r>
+        <w:rPr>
+          <w:rFonts w:ascii="Arial" w:hAnsi="Arial" w:cs="Arial"/>
+          <w:sz w:val="24"/>
+        </w:rPr>
+        <w:t>outros.</w:t>
+      </w:r>
+    </w:p>
+    <w:p>
+      <w:pPr>
+        <w:pStyle w:val="PargrafodaLista"/>
+        <w:numPr>
+          <w:ilvl w:val="0"/>
+          <w:numId w:val="1"/>
+        </w:numPr>
+        <w:rPr>
+          <w:rFonts w:ascii="Arial" w:hAnsi="Arial" w:cs="Arial"/>
+          <w:sz w:val="24"/>
+        </w:rPr>
+      </w:pPr>
+      <w:r>
+        <w:rPr>
+          <w:rFonts w:ascii="Arial" w:hAnsi="Arial" w:cs="Arial"/>
+          <w:sz w:val="24"/>
+        </w:rPr>
+        <w:t>Sim, pois a informática vem se inovando e evoluindo, a cada dia, o homem está buscando coisas novas.</w:t>
+      </w:r>
+    </w:p>
+    <w:p>
+      <w:pPr>
+        <w:pStyle w:val="PargrafodaLista"/>
+        <w:numPr>
+          <w:ilvl w:val="0"/>
+          <w:numId w:val="1"/>
+        </w:numPr>
+        <w:rPr>
+          <w:rFonts w:ascii="Arial" w:hAnsi="Arial" w:cs="Arial"/>
+          <w:sz w:val="24"/>
+        </w:rPr>
+      </w:pPr>
+      <w:r>
+        <w:rPr>
+          <w:rFonts w:ascii="Arial" w:hAnsi="Arial" w:cs="Arial"/>
+          <w:sz w:val="24"/>
+        </w:rPr>
+        <w:t xml:space="preserve">O impacto das mudanças tecnológicas no mundo são tão forte que muitos afirmam ser </w:t>
+      </w:r>
+      <w:proofErr w:type="gramStart"/>
+      <w:r>
+        <w:rPr>
+          <w:rFonts w:ascii="Arial" w:hAnsi="Arial" w:cs="Arial"/>
+          <w:sz w:val="24"/>
+        </w:rPr>
+        <w:t>impossível</w:t>
+      </w:r>
+      <w:proofErr w:type="gramEnd"/>
+      <w:r>
+        <w:rPr>
+          <w:rFonts w:ascii="Arial" w:hAnsi="Arial" w:cs="Arial"/>
+          <w:sz w:val="24"/>
+        </w:rPr>
+        <w:t xml:space="preserve"> viver sem.</w:t>
+      </w:r>
+      <w:r>
+        <w:rPr>
+          <w:rFonts w:ascii="Arial" w:hAnsi="Arial" w:cs="Arial"/>
+          <w:sz w:val="24"/>
+        </w:rPr>
+        <w:t xml:space="preserve"> A tecno</w:t>
+      </w:r>
+      <w:r>
+        <w:rPr>
+          <w:rFonts w:ascii="Arial" w:hAnsi="Arial" w:cs="Arial"/>
+          <w:sz w:val="24"/>
+        </w:rPr>
+        <w:t>logia possibilitou mudanças na saúde, educação, trabalho e principalmente no lazer, além disso, as possibilidades são tantas  com a informática que é possível acessamos conta bancaria sem sair de casa, fazemos compras  pelo computador e recebemos em pouco tempo com toda comodidade e conforto. Esses recursos esta cada vez mais presente no dia a dia das pessoas. Podemos encontrar o computador presente em todos os lugares isto facilitou</w:t>
+      </w:r>
+      <w:proofErr w:type="gramStart"/>
+      <w:r>
+        <w:rPr>
+          <w:rFonts w:ascii="Arial" w:hAnsi="Arial" w:cs="Arial"/>
+          <w:sz w:val="24"/>
+        </w:rPr>
+        <w:t xml:space="preserve">  </w:t>
+      </w:r>
+      <w:proofErr w:type="gramEnd"/>
+      <w:r>
+        <w:rPr>
+          <w:rFonts w:ascii="Arial" w:hAnsi="Arial" w:cs="Arial"/>
+          <w:sz w:val="24"/>
+        </w:rPr>
+        <w:t>porque antigamente as pessoas passavam o dia na biblioteca procurando por algo que hoje em dez minutos encontramos através da internet.</w:t>
+      </w:r>
     </w:p>
     <w:sectPr>
       <w:pgSz w:w="11906" w:h="16838"/>
@@ -150,6 +510,92 @@
 <file path=word/numbering.xml><?xml version="1.0" encoding="utf-8"?>
 <w:numbering xmlns:wpc="http://schemas.microsoft.com/office/word/2010/wordprocessingCanvas" xmlns:mc="http://schemas.openxmlformats.org/markup-compatibility/2006" xmlns:o="urn:schemas-microsoft-com:office:office" xmlns:r="http://schemas.openxmlformats.org/officeDocument/2006/relationships" xmlns:m="http://schemas.openxmlformats.org/officeDocument/2006/math" xmlns:v="urn:schemas-microsoft-com:vml" xmlns:wp14="http://schemas.microsoft.com/office/word/2010/wordprocessingDrawing" xmlns:wp="http://schemas.openxmlformats.org/drawingml/2006/wordprocessingDrawing" xmlns:w10="urn:schemas-microsoft-com:office:word" xmlns:w="http://schemas.openxmlformats.org/wordprocessingml/2006/main" xmlns:w14="http://schemas.microsoft.com/office/word/2010/wordml" xmlns:wpg="http://schemas.microsoft.com/office/word/2010/wordprocessingGroup" xmlns:wpi="http://schemas.microsoft.com/office/word/2010/wordprocessingInk" xmlns:wne="http://schemas.microsoft.com/office/word/2006/wordml" xmlns:wps="http://schemas.microsoft.com/office/word/2010/wordprocessingShape" mc:Ignorable="w14 wp14">
   <w:abstractNum w:abstractNumId="0">
+    <w:nsid w:val="0776650D"/>
+    <w:multiLevelType w:val="hybridMultilevel"/>
+    <w:tmpl w:val="ED94F1FE"/>
+    <w:lvl w:ilvl="0" w:tplc="0416000F">
+      <w:start w:val="1"/>
+      <w:numFmt w:val="decimal"/>
+      <w:lvlText w:val="%1."/>
+      <w:lvlJc w:val="left"/>
+      <w:pPr>
+        <w:ind w:left="1440" w:hanging="360"/>
+      </w:pPr>
+    </w:lvl>
+    <w:lvl w:ilvl="1" w:tplc="04160019" w:tentative="1">
+      <w:start w:val="1"/>
+      <w:numFmt w:val="lowerLetter"/>
+      <w:lvlText w:val="%2."/>
+      <w:lvlJc w:val="left"/>
+      <w:pPr>
+        <w:ind w:left="2160" w:hanging="360"/>
+      </w:pPr>
+    </w:lvl>
+    <w:lvl w:ilvl="2" w:tplc="0416001B" w:tentative="1">
+      <w:start w:val="1"/>
+      <w:numFmt w:val="lowerRoman"/>
+      <w:lvlText w:val="%3."/>
+      <w:lvlJc w:val="right"/>
+      <w:pPr>
+        <w:ind w:left="2880" w:hanging="180"/>
+      </w:pPr>
+    </w:lvl>
+    <w:lvl w:ilvl="3" w:tplc="0416000F" w:tentative="1">
+      <w:start w:val="1"/>
+      <w:numFmt w:val="decimal"/>
+      <w:lvlText w:val="%4."/>
+      <w:lvlJc w:val="left"/>
+      <w:pPr>
+        <w:ind w:left="3600" w:hanging="360"/>
+      </w:pPr>
+    </w:lvl>
+    <w:lvl w:ilvl="4" w:tplc="04160019" w:tentative="1">
+      <w:start w:val="1"/>
+      <w:numFmt w:val="lowerLetter"/>
+      <w:lvlText w:val="%5."/>
+      <w:lvlJc w:val="left"/>
+      <w:pPr>
+        <w:ind w:left="4320" w:hanging="360"/>
+      </w:pPr>
+    </w:lvl>
+    <w:lvl w:ilvl="5" w:tplc="0416001B" w:tentative="1">
+      <w:start w:val="1"/>
+      <w:numFmt w:val="lowerRoman"/>
+      <w:lvlText w:val="%6."/>
+      <w:lvlJc w:val="right"/>
+      <w:pPr>
+        <w:ind w:left="5040" w:hanging="180"/>
+      </w:pPr>
+    </w:lvl>
+    <w:lvl w:ilvl="6" w:tplc="0416000F" w:tentative="1">
+      <w:start w:val="1"/>
+      <w:numFmt w:val="decimal"/>
+      <w:lvlText w:val="%7."/>
+      <w:lvlJc w:val="left"/>
+      <w:pPr>
+        <w:ind w:left="5760" w:hanging="360"/>
+      </w:pPr>
+    </w:lvl>
+    <w:lvl w:ilvl="7" w:tplc="04160019" w:tentative="1">
+      <w:start w:val="1"/>
+      <w:numFmt w:val="lowerLetter"/>
+      <w:lvlText w:val="%8."/>
+      <w:lvlJc w:val="left"/>
+      <w:pPr>
+        <w:ind w:left="6480" w:hanging="360"/>
+      </w:pPr>
+    </w:lvl>
+    <w:lvl w:ilvl="8" w:tplc="0416001B" w:tentative="1">
+      <w:start w:val="1"/>
+      <w:numFmt w:val="lowerRoman"/>
+      <w:lvlText w:val="%9."/>
+      <w:lvlJc w:val="right"/>
+      <w:pPr>
+        <w:ind w:left="7200" w:hanging="180"/>
+      </w:pPr>
+    </w:lvl>
+  </w:abstractNum>
+  <w:abstractNum w:abstractNumId="1">
     <w:nsid w:val="33E76BB5"/>
     <w:multiLevelType w:val="hybridMultilevel"/>
     <w:tmpl w:val="41EE91A2"/>
@@ -239,6 +685,9 @@
     </w:lvl>
   </w:abstractNum>
   <w:num w:numId="1">
+    <w:abstractNumId w:val="1"/>
+  </w:num>
+  <w:num w:numId="2">
     <w:abstractNumId w:val="0"/>
   </w:num>
 </w:numbering>

</xml_diff>